<commit_message>
se agregan las tablas faltantes en DER y se completa el informe
</commit_message>
<xml_diff>
--- a/Informe - SHL Refrigeracion.docx
+++ b/Informe - SHL Refrigeracion.docx
@@ -202,19 +202,11 @@
                                           <w:pPr>
                                             <w:jc w:val="right"/>
                                           </w:pPr>
-                                          <w:proofErr w:type="spellStart"/>
                                           <w:r>
                                             <w:rPr>
                                               <w:color w:val="000000" w:themeColor="text1"/>
                                             </w:rPr>
-                                            <w:t>Coder</w:t>
-                                          </w:r>
-                                          <w:proofErr w:type="spellEnd"/>
-                                          <w:r>
-                                            <w:rPr>
-                                              <w:color w:val="000000" w:themeColor="text1"/>
-                                            </w:rPr>
-                                            <w:t xml:space="preserve"> House – SQL Flex</w:t>
+                                            <w:t>Coder House – SQL Flex</w:t>
                                           </w:r>
                                         </w:p>
                                       </w:sdtContent>
@@ -267,21 +259,7 @@
                                             <w:rPr>
                                               <w:color w:val="000000" w:themeColor="text1"/>
                                             </w:rPr>
-                                            <w:t xml:space="preserve">Una base de datos relacional para SHL </w:t>
-                                          </w:r>
-                                          <w:proofErr w:type="spellStart"/>
-                                          <w:r>
-                                            <w:rPr>
-                                              <w:color w:val="000000" w:themeColor="text1"/>
-                                            </w:rPr>
-                                            <w:t>Service</w:t>
-                                          </w:r>
-                                          <w:proofErr w:type="spellEnd"/>
-                                          <w:r>
-                                            <w:rPr>
-                                              <w:color w:val="000000" w:themeColor="text1"/>
-                                            </w:rPr>
-                                            <w:t xml:space="preserve"> que centralice clientes, domicilios, equipos, técnicos y órdenes de servicio, permitiendo seguimiento de trabajos, asignación eficiente de personal y control del historial, con proyección a incluir facturación y gestión de materiales.</w:t>
+                                            <w:t>Una base de datos relacional para SHL Service que centralice clientes, domicilios, equipos, técnicos y órdenes de servicio, permitiendo seguimiento de trabajos, asignación eficiente de personal y control del historial, con proyección a incluir facturación y gestión de materiales.</w:t>
                                           </w:r>
                                         </w:p>
                                       </w:sdtContent>
@@ -512,19 +490,11 @@
                                     <w:pPr>
                                       <w:jc w:val="right"/>
                                     </w:pPr>
-                                    <w:proofErr w:type="spellStart"/>
                                     <w:r>
                                       <w:rPr>
                                         <w:color w:val="000000" w:themeColor="text1"/>
                                       </w:rPr>
-                                      <w:t>Coder</w:t>
-                                    </w:r>
-                                    <w:proofErr w:type="spellEnd"/>
-                                    <w:r>
-                                      <w:rPr>
-                                        <w:color w:val="000000" w:themeColor="text1"/>
-                                      </w:rPr>
-                                      <w:t xml:space="preserve"> House – SQL Flex</w:t>
+                                      <w:t>Coder House – SQL Flex</w:t>
                                     </w:r>
                                   </w:p>
                                 </w:sdtContent>
@@ -577,21 +547,7 @@
                                       <w:rPr>
                                         <w:color w:val="000000" w:themeColor="text1"/>
                                       </w:rPr>
-                                      <w:t xml:space="preserve">Una base de datos relacional para SHL </w:t>
-                                    </w:r>
-                                    <w:proofErr w:type="spellStart"/>
-                                    <w:r>
-                                      <w:rPr>
-                                        <w:color w:val="000000" w:themeColor="text1"/>
-                                      </w:rPr>
-                                      <w:t>Service</w:t>
-                                    </w:r>
-                                    <w:proofErr w:type="spellEnd"/>
-                                    <w:r>
-                                      <w:rPr>
-                                        <w:color w:val="000000" w:themeColor="text1"/>
-                                      </w:rPr>
-                                      <w:t xml:space="preserve"> que centralice clientes, domicilios, equipos, técnicos y órdenes de servicio, permitiendo seguimiento de trabajos, asignación eficiente de personal y control del historial, con proyección a incluir facturación y gestión de materiales.</w:t>
+                                      <w:t>Una base de datos relacional para SHL Service que centralice clientes, domicilios, equipos, técnicos y órdenes de servicio, permitiendo seguimiento de trabajos, asignación eficiente de personal y control del historial, con proyección a incluir facturación y gestión de materiales.</w:t>
                                     </w:r>
                                   </w:p>
                                 </w:sdtContent>
@@ -836,11 +792,36 @@
     </w:p>
     <w:p/>
     <w:p>
-      <w:r>
+      <w:pPr>
+        <w:rPr>
+          <w:b/>
+          <w:bCs/>
+          <w:sz w:val="28"/>
+          <w:szCs w:val="32"/>
+        </w:rPr>
+      </w:pPr>
+      <w:r>
+        <w:rPr>
+          <w:b/>
+          <w:bCs/>
+          <w:sz w:val="28"/>
+          <w:szCs w:val="32"/>
+        </w:rPr>
         <w:lastRenderedPageBreak/>
+        <w:t xml:space="preserve">                                     </w:t>
+      </w:r>
+      <w:r>
+        <w:rPr>
+          <w:b/>
+          <w:bCs/>
+          <w:sz w:val="28"/>
+          <w:szCs w:val="32"/>
+        </w:rPr>
         <w:t>DIAGRAMA ENTIDAD-RELACION</w:t>
       </w:r>
     </w:p>
+    <w:p/>
+    <w:p/>
     <w:p/>
     <w:p>
       <w:r>
@@ -848,10 +829,62 @@
           <w:noProof/>
         </w:rPr>
         <w:drawing>
-          <wp:inline distT="0" distB="0" distL="0" distR="0" wp14:anchorId="4DD2C4EC" wp14:editId="2BA4EFB8">
-            <wp:extent cx="5731510" cy="4520565"/>
+          <wp:anchor distT="0" distB="0" distL="114300" distR="114300" simplePos="0" relativeHeight="251660288" behindDoc="0" locked="0" layoutInCell="1" allowOverlap="1" wp14:anchorId="002DF4BA" wp14:editId="0C20827E">
+            <wp:simplePos x="0" y="0"/>
+            <wp:positionH relativeFrom="margin">
+              <wp:align>center</wp:align>
+            </wp:positionH>
+            <wp:positionV relativeFrom="paragraph">
+              <wp:posOffset>141177</wp:posOffset>
+            </wp:positionV>
+            <wp:extent cx="6417924" cy="3646968"/>
             <wp:effectExtent l="0" t="0" r="2540" b="0"/>
-            <wp:docPr id="456873755" name="Imagen 1" descr="Dibujo de un control remoto&#10;&#10;El contenido generado por IA puede ser incorrecto."/>
+            <wp:wrapThrough wrapText="bothSides">
+              <wp:wrapPolygon edited="0">
+                <wp:start x="8784" y="0"/>
+                <wp:lineTo x="4745" y="226"/>
+                <wp:lineTo x="4745" y="1805"/>
+                <wp:lineTo x="385" y="2708"/>
+                <wp:lineTo x="385" y="9027"/>
+                <wp:lineTo x="0" y="10381"/>
+                <wp:lineTo x="0" y="10606"/>
+                <wp:lineTo x="128" y="11058"/>
+                <wp:lineTo x="4168" y="12637"/>
+                <wp:lineTo x="4617" y="12637"/>
+                <wp:lineTo x="2116" y="13878"/>
+                <wp:lineTo x="1988" y="14443"/>
+                <wp:lineTo x="2244" y="14443"/>
+                <wp:lineTo x="1154" y="15007"/>
+                <wp:lineTo x="1026" y="15232"/>
+                <wp:lineTo x="1026" y="16248"/>
+                <wp:lineTo x="577" y="18053"/>
+                <wp:lineTo x="962" y="19859"/>
+                <wp:lineTo x="962" y="19971"/>
+                <wp:lineTo x="7117" y="21438"/>
+                <wp:lineTo x="8784" y="21438"/>
+                <wp:lineTo x="9490" y="21438"/>
+                <wp:lineTo x="14748" y="20084"/>
+                <wp:lineTo x="14748" y="16248"/>
+                <wp:lineTo x="15197" y="15684"/>
+                <wp:lineTo x="15197" y="15120"/>
+                <wp:lineTo x="14748" y="14443"/>
+                <wp:lineTo x="15838" y="14443"/>
+                <wp:lineTo x="16992" y="13540"/>
+                <wp:lineTo x="16928" y="12637"/>
+                <wp:lineTo x="21544" y="11735"/>
+                <wp:lineTo x="21544" y="10042"/>
+                <wp:lineTo x="21160" y="9027"/>
+                <wp:lineTo x="21544" y="8575"/>
+                <wp:lineTo x="21544" y="8462"/>
+                <wp:lineTo x="21096" y="7221"/>
+                <wp:lineTo x="21224" y="3159"/>
+                <wp:lineTo x="20711" y="2821"/>
+                <wp:lineTo x="18787" y="1692"/>
+                <wp:lineTo x="9746" y="0"/>
+                <wp:lineTo x="8784" y="0"/>
+              </wp:wrapPolygon>
+            </wp:wrapThrough>
+            <wp:docPr id="3227626" name="Imagen 1"/>
             <wp:cNvGraphicFramePr>
               <a:graphicFrameLocks xmlns:a="http://schemas.openxmlformats.org/drawingml/2006/main" noChangeAspect="1"/>
             </wp:cNvGraphicFramePr>
@@ -859,11 +892,11 @@
               <a:graphicData uri="http://schemas.openxmlformats.org/drawingml/2006/picture">
                 <pic:pic xmlns:pic="http://schemas.openxmlformats.org/drawingml/2006/picture">
                   <pic:nvPicPr>
-                    <pic:cNvPr id="456873755" name="Imagen 1" descr="Dibujo de un control remoto&#10;&#10;El contenido generado por IA puede ser incorrecto."/>
+                    <pic:cNvPr id="3227626" name="Imagen 3227626"/>
                     <pic:cNvPicPr/>
                   </pic:nvPicPr>
                   <pic:blipFill>
-                    <a:blip r:embed="rId9">
+                    <a:blip r:embed="rId9" cstate="print">
                       <a:extLst>
                         <a:ext uri="{28A0092B-C50C-407E-A947-70E740481C1C}">
                           <a14:useLocalDpi xmlns:a14="http://schemas.microsoft.com/office/drawing/2010/main" val="0"/>
@@ -877,7 +910,7 @@
                   <pic:spPr>
                     <a:xfrm>
                       <a:off x="0" y="0"/>
-                      <a:ext cx="5731510" cy="4520565"/>
+                      <a:ext cx="6417924" cy="3646968"/>
                     </a:xfrm>
                     <a:prstGeom prst="rect">
                       <a:avLst/>
@@ -886,10 +919,22 @@
                 </pic:pic>
               </a:graphicData>
             </a:graphic>
-          </wp:inline>
+            <wp14:sizeRelH relativeFrom="page">
+              <wp14:pctWidth>0</wp14:pctWidth>
+            </wp14:sizeRelH>
+            <wp14:sizeRelV relativeFrom="page">
+              <wp14:pctHeight>0</wp14:pctHeight>
+            </wp14:sizeRelV>
+          </wp:anchor>
         </w:drawing>
       </w:r>
     </w:p>
+    <w:p/>
+    <w:p/>
+    <w:p/>
+    <w:p/>
+    <w:p/>
+    <w:p/>
     <w:p/>
     <w:p/>
     <w:p/>
@@ -1101,22 +1146,8 @@
                 <w:lang w:eastAsia="es-AR"/>
                 <w14:ligatures w14:val="none"/>
               </w:rPr>
-              <w:t xml:space="preserve"> </w:t>
-            </w:r>
-            <w:proofErr w:type="spellStart"/>
-            <w:r>
-              <w:rPr>
-                <w:rFonts w:ascii="Aptos Narrow" w:eastAsia="Times New Roman" w:hAnsi="Aptos Narrow" w:cs="Times New Roman"/>
-                <w:color w:val="9C0006"/>
-                <w:kern w:val="0"/>
-                <w:sz w:val="22"/>
-                <w:szCs w:val="22"/>
-                <w:lang w:eastAsia="es-AR"/>
-                <w14:ligatures w14:val="none"/>
-              </w:rPr>
-              <w:t>key</w:t>
-            </w:r>
-            <w:proofErr w:type="spellEnd"/>
+              <w:t xml:space="preserve"> key</w:t>
+            </w:r>
           </w:p>
         </w:tc>
       </w:tr>
@@ -2199,22 +2230,8 @@
                 <w:lang w:eastAsia="es-AR"/>
                 <w14:ligatures w14:val="none"/>
               </w:rPr>
-              <w:t xml:space="preserve"> </w:t>
-            </w:r>
-            <w:proofErr w:type="spellStart"/>
-            <w:r>
-              <w:rPr>
-                <w:rFonts w:ascii="Aptos Narrow" w:eastAsia="Times New Roman" w:hAnsi="Aptos Narrow" w:cs="Times New Roman"/>
-                <w:color w:val="006100"/>
-                <w:kern w:val="0"/>
-                <w:sz w:val="22"/>
-                <w:szCs w:val="22"/>
-                <w:lang w:eastAsia="es-AR"/>
-                <w14:ligatures w14:val="none"/>
-              </w:rPr>
-              <w:t>key</w:t>
-            </w:r>
-            <w:proofErr w:type="spellEnd"/>
+              <w:t xml:space="preserve"> key</w:t>
+            </w:r>
           </w:p>
         </w:tc>
       </w:tr>
@@ -3905,22 +3922,8 @@
                 <w:lang w:eastAsia="es-AR"/>
                 <w14:ligatures w14:val="none"/>
               </w:rPr>
-              <w:t xml:space="preserve"> </w:t>
-            </w:r>
-            <w:proofErr w:type="spellStart"/>
-            <w:r>
-              <w:rPr>
-                <w:rFonts w:ascii="Aptos Narrow" w:eastAsia="Times New Roman" w:hAnsi="Aptos Narrow" w:cs="Times New Roman"/>
-                <w:color w:val="9C0006"/>
-                <w:kern w:val="0"/>
-                <w:sz w:val="22"/>
-                <w:szCs w:val="22"/>
-                <w:lang w:eastAsia="es-AR"/>
-                <w14:ligatures w14:val="none"/>
-              </w:rPr>
-              <w:t>key</w:t>
-            </w:r>
-            <w:proofErr w:type="spellEnd"/>
+              <w:t xml:space="preserve"> key</w:t>
+            </w:r>
           </w:p>
         </w:tc>
       </w:tr>
@@ -6039,22 +6042,8 @@
                 <w:lang w:eastAsia="es-AR"/>
                 <w14:ligatures w14:val="none"/>
               </w:rPr>
-              <w:t xml:space="preserve"> </w:t>
-            </w:r>
-            <w:proofErr w:type="spellStart"/>
-            <w:r>
-              <w:rPr>
-                <w:rFonts w:ascii="Aptos Narrow" w:eastAsia="Times New Roman" w:hAnsi="Aptos Narrow" w:cs="Times New Roman"/>
-                <w:color w:val="9C0006"/>
-                <w:kern w:val="0"/>
-                <w:sz w:val="22"/>
-                <w:szCs w:val="22"/>
-                <w:lang w:eastAsia="es-AR"/>
-                <w14:ligatures w14:val="none"/>
-              </w:rPr>
-              <w:t>key</w:t>
-            </w:r>
-            <w:proofErr w:type="spellEnd"/>
+              <w:t xml:space="preserve"> key</w:t>
+            </w:r>
           </w:p>
         </w:tc>
       </w:tr>
@@ -6542,22 +6531,8 @@
                 <w:lang w:eastAsia="es-AR"/>
                 <w14:ligatures w14:val="none"/>
               </w:rPr>
-              <w:t xml:space="preserve"> </w:t>
-            </w:r>
-            <w:proofErr w:type="spellStart"/>
-            <w:r>
-              <w:rPr>
-                <w:rFonts w:ascii="Aptos Narrow" w:eastAsia="Times New Roman" w:hAnsi="Aptos Narrow" w:cs="Times New Roman"/>
-                <w:color w:val="9C0006"/>
-                <w:kern w:val="0"/>
-                <w:sz w:val="22"/>
-                <w:szCs w:val="22"/>
-                <w:lang w:eastAsia="es-AR"/>
-                <w14:ligatures w14:val="none"/>
-              </w:rPr>
-              <w:t>key</w:t>
-            </w:r>
-            <w:proofErr w:type="spellEnd"/>
+              <w:t xml:space="preserve"> key</w:t>
+            </w:r>
           </w:p>
         </w:tc>
       </w:tr>
@@ -10779,22 +10754,8 @@
                 <w:lang w:eastAsia="es-AR"/>
                 <w14:ligatures w14:val="none"/>
               </w:rPr>
-              <w:t xml:space="preserve"> </w:t>
-            </w:r>
-            <w:proofErr w:type="spellStart"/>
-            <w:r>
-              <w:rPr>
-                <w:rFonts w:ascii="Aptos Narrow" w:eastAsia="Times New Roman" w:hAnsi="Aptos Narrow" w:cs="Times New Roman"/>
-                <w:color w:val="006100"/>
-                <w:kern w:val="0"/>
-                <w:sz w:val="22"/>
-                <w:szCs w:val="22"/>
-                <w:lang w:eastAsia="es-AR"/>
-                <w14:ligatures w14:val="none"/>
-              </w:rPr>
-              <w:t>key</w:t>
-            </w:r>
-            <w:proofErr w:type="spellEnd"/>
+              <w:t xml:space="preserve"> key</w:t>
+            </w:r>
           </w:p>
         </w:tc>
       </w:tr>
@@ -15228,70 +15189,6 @@
           <w:bCs/>
         </w:rPr>
       </w:pPr>
-    </w:p>
-    <w:p>
-      <w:pPr>
-        <w:rPr>
-          <w:b/>
-          <w:bCs/>
-        </w:rPr>
-      </w:pPr>
-    </w:p>
-    <w:p>
-      <w:pPr>
-        <w:rPr>
-          <w:b/>
-          <w:bCs/>
-        </w:rPr>
-      </w:pPr>
-    </w:p>
-    <w:p>
-      <w:pPr>
-        <w:rPr>
-          <w:b/>
-          <w:bCs/>
-        </w:rPr>
-      </w:pPr>
-    </w:p>
-    <w:p>
-      <w:pPr>
-        <w:rPr>
-          <w:b/>
-          <w:bCs/>
-        </w:rPr>
-      </w:pPr>
-    </w:p>
-    <w:p>
-      <w:pPr>
-        <w:rPr>
-          <w:b/>
-          <w:bCs/>
-        </w:rPr>
-      </w:pPr>
-    </w:p>
-    <w:p>
-      <w:pPr>
-        <w:rPr>
-          <w:b/>
-          <w:bCs/>
-        </w:rPr>
-      </w:pPr>
-    </w:p>
-    <w:p>
-      <w:pPr>
-        <w:rPr>
-          <w:b/>
-          <w:bCs/>
-        </w:rPr>
-      </w:pPr>
-    </w:p>
-    <w:p>
-      <w:pPr>
-        <w:rPr>
-          <w:b/>
-          <w:bCs/>
-        </w:rPr>
-      </w:pPr>
       <w:r>
         <w:rPr>
           <w:b/>
@@ -15642,7 +15539,66 @@
           <w:sz w:val="34"/>
           <w:szCs w:val="44"/>
         </w:rPr>
-        <w:t xml:space="preserve">                                               </w:t>
+        <w:t xml:space="preserve">                                             </w:t>
+      </w:r>
+    </w:p>
+    <w:p>
+      <w:pPr>
+        <w:rPr>
+          <w:b/>
+          <w:bCs/>
+          <w:sz w:val="34"/>
+          <w:szCs w:val="44"/>
+        </w:rPr>
+      </w:pPr>
+    </w:p>
+    <w:p>
+      <w:pPr>
+        <w:rPr>
+          <w:b/>
+          <w:bCs/>
+          <w:sz w:val="34"/>
+          <w:szCs w:val="44"/>
+        </w:rPr>
+      </w:pPr>
+    </w:p>
+    <w:p>
+      <w:pPr>
+        <w:rPr>
+          <w:b/>
+          <w:bCs/>
+          <w:sz w:val="34"/>
+          <w:szCs w:val="44"/>
+        </w:rPr>
+      </w:pPr>
+    </w:p>
+    <w:p>
+      <w:pPr>
+        <w:rPr>
+          <w:b/>
+          <w:bCs/>
+          <w:sz w:val="34"/>
+          <w:szCs w:val="44"/>
+        </w:rPr>
+      </w:pPr>
+      <w:r>
+        <w:rPr>
+          <w:b/>
+          <w:bCs/>
+          <w:sz w:val="34"/>
+          <w:szCs w:val="44"/>
+        </w:rPr>
+        <w:lastRenderedPageBreak/>
+        <w:t xml:space="preserve">                                             </w:t>
+      </w:r>
+      <w:r>
+        <w:rPr>
+          <w:b/>
+          <w:bCs/>
+          <w:sz w:val="34"/>
+          <w:szCs w:val="44"/>
+        </w:rPr>
+        <w:t xml:space="preserve">  </w:t>
       </w:r>
       <w:r>
         <w:rPr>
@@ -15661,6 +15617,9 @@
     <w:p/>
     <w:p>
       <w:r>
+        <w:rPr>
+          <w:noProof/>
+        </w:rPr>
         <w:drawing>
           <wp:inline distT="0" distB="0" distL="0" distR="0" wp14:anchorId="0B5E6B51" wp14:editId="4B20273B">
             <wp:extent cx="5731510" cy="607695"/>
@@ -15710,21 +15669,7 @@
           <w:i/>
           <w:iCs/>
         </w:rPr>
-        <w:t>Resumen ejecutivo del período</w:t>
-      </w:r>
-      <w:r>
-        <w:rPr>
-          <w:i/>
-          <w:iCs/>
-        </w:rPr>
-        <w:t xml:space="preserve"> </w:t>
-      </w:r>
-      <w:r>
-        <w:rPr>
-          <w:i/>
-          <w:iCs/>
-        </w:rPr>
-        <w:t>actual:</w:t>
+        <w:t>Resumen ejecutivo del período actual:</w:t>
       </w:r>
     </w:p>
     <w:p>
@@ -15748,16 +15693,7 @@
           <w:sz w:val="22"/>
           <w:szCs w:val="22"/>
         </w:rPr>
-        <w:t>Cumplimiento SLA</w:t>
-      </w:r>
-      <w:r>
-        <w:rPr>
-          <w:i/>
-          <w:iCs/>
-          <w:sz w:val="22"/>
-          <w:szCs w:val="22"/>
-        </w:rPr>
-        <w:t>: proporción de órdenes cerradas dentro del tiempo objetivo.</w:t>
+        <w:t>Cumplimiento SLA: proporción de órdenes cerradas dentro del tiempo objetivo.</w:t>
       </w:r>
     </w:p>
     <w:p>
@@ -15811,6 +15747,9 @@
     <w:p/>
     <w:p>
       <w:r>
+        <w:rPr>
+          <w:noProof/>
+        </w:rPr>
         <w:drawing>
           <wp:inline distT="0" distB="0" distL="0" distR="0" wp14:anchorId="10E43948" wp14:editId="06DC1EB4">
             <wp:extent cx="5731510" cy="2781300"/>
@@ -15870,6 +15809,9 @@
     <w:p/>
     <w:p>
       <w:r>
+        <w:rPr>
+          <w:noProof/>
+        </w:rPr>
         <w:drawing>
           <wp:inline distT="0" distB="0" distL="0" distR="0" wp14:anchorId="1CE30CC7" wp14:editId="63F91224">
             <wp:extent cx="5731510" cy="3207385"/>
@@ -15919,42 +15861,29 @@
           <w:i/>
           <w:iCs/>
         </w:rPr>
-        <w:t>Desglosa el costo por tipo de servicio y por componente de costo</w:t>
-      </w:r>
-      <w:r>
+        <w:t>Desglosa el costo por tipo de servicio y por componente de costo. Permite ver qué servicios traccionan más gasto y si el peso está en horas o en materiales (p. ej., Instalación suele ser material-intensiva)</w:t>
+      </w:r>
+    </w:p>
+    <w:p>
+      <w:pPr>
         <w:rPr>
           <w:i/>
           <w:iCs/>
         </w:rPr>
-        <w:t xml:space="preserve">. </w:t>
-      </w:r>
-      <w:r>
+      </w:pPr>
+    </w:p>
+    <w:p>
+      <w:pPr>
         <w:rPr>
           <w:i/>
           <w:iCs/>
         </w:rPr>
-        <w:t>Permite ver qué servicios traccionan más gasto y si el peso está en horas o en materiales (p. ej., Instalación suele ser material-intensiva)</w:t>
-      </w:r>
-    </w:p>
-    <w:p>
-      <w:pPr>
+      </w:pPr>
+      <w:r>
         <w:rPr>
           <w:i/>
           <w:iCs/>
-        </w:rPr>
-      </w:pPr>
-    </w:p>
-    <w:p>
-      <w:pPr>
-        <w:rPr>
-          <w:i/>
-          <w:iCs/>
-        </w:rPr>
-      </w:pPr>
-      <w:r>
-        <w:rPr>
-          <w:i/>
-          <w:iCs/>
+          <w:noProof/>
         </w:rPr>
         <w:drawing>
           <wp:inline distT="0" distB="0" distL="0" distR="0" wp14:anchorId="4527D5C7" wp14:editId="4A9BB523">
@@ -16067,6 +15996,7 @@
         <w:rPr>
           <w:i/>
           <w:iCs/>
+          <w:noProof/>
         </w:rPr>
         <w:drawing>
           <wp:inline distT="0" distB="0" distL="0" distR="0" wp14:anchorId="55A691E4" wp14:editId="7237ADFE">
@@ -16139,6 +16069,7 @@
         <w:rPr>
           <w:i/>
           <w:iCs/>
+          <w:noProof/>
         </w:rPr>
         <w:drawing>
           <wp:inline distT="0" distB="0" distL="0" distR="0" wp14:anchorId="664D42BE" wp14:editId="05ADF0EF">
@@ -16303,6 +16234,7 @@
         <w:rPr>
           <w:i/>
           <w:iCs/>
+          <w:noProof/>
         </w:rPr>
         <w:drawing>
           <wp:inline distT="0" distB="0" distL="0" distR="0" wp14:anchorId="6AAAF13B" wp14:editId="78E85E31">
@@ -16391,6 +16323,7 @@
         <w:rPr>
           <w:i/>
           <w:iCs/>
+          <w:noProof/>
         </w:rPr>
         <w:drawing>
           <wp:inline distT="0" distB="0" distL="0" distR="0" wp14:anchorId="7E499447" wp14:editId="67CA5A6F">
@@ -16462,6 +16395,7 @@
         <w:rPr>
           <w:i/>
           <w:iCs/>
+          <w:noProof/>
         </w:rPr>
         <w:lastRenderedPageBreak/>
         <w:drawing>
@@ -16582,6 +16516,7 @@
         <w:rPr>
           <w:i/>
           <w:iCs/>
+          <w:noProof/>
         </w:rPr>
         <w:drawing>
           <wp:inline distT="0" distB="0" distL="0" distR="0" wp14:anchorId="15959A45" wp14:editId="293C1CCC">
@@ -16649,12 +16584,115 @@
           <w:iCs/>
         </w:rPr>
       </w:pPr>
-      <w:r>
+    </w:p>
+    <w:p>
+      <w:pPr>
         <w:rPr>
           <w:i/>
           <w:iCs/>
         </w:rPr>
-        <w:lastRenderedPageBreak/>
+      </w:pPr>
+    </w:p>
+    <w:p>
+      <w:pPr>
+        <w:rPr>
+          <w:i/>
+          <w:iCs/>
+        </w:rPr>
+      </w:pPr>
+    </w:p>
+    <w:p>
+      <w:pPr>
+        <w:rPr>
+          <w:i/>
+          <w:iCs/>
+        </w:rPr>
+      </w:pPr>
+    </w:p>
+    <w:p>
+      <w:pPr>
+        <w:rPr>
+          <w:i/>
+          <w:iCs/>
+        </w:rPr>
+      </w:pPr>
+    </w:p>
+    <w:p>
+      <w:pPr>
+        <w:rPr>
+          <w:i/>
+          <w:iCs/>
+        </w:rPr>
+      </w:pPr>
+    </w:p>
+    <w:p>
+      <w:pPr>
+        <w:rPr>
+          <w:i/>
+          <w:iCs/>
+        </w:rPr>
+      </w:pPr>
+    </w:p>
+    <w:p>
+      <w:pPr>
+        <w:rPr>
+          <w:i/>
+          <w:iCs/>
+        </w:rPr>
+      </w:pPr>
+    </w:p>
+    <w:p>
+      <w:pPr>
+        <w:rPr>
+          <w:i/>
+          <w:iCs/>
+        </w:rPr>
+      </w:pPr>
+    </w:p>
+    <w:p>
+      <w:pPr>
+        <w:rPr>
+          <w:i/>
+          <w:iCs/>
+        </w:rPr>
+      </w:pPr>
+    </w:p>
+    <w:p>
+      <w:pPr>
+        <w:rPr>
+          <w:i/>
+          <w:iCs/>
+        </w:rPr>
+      </w:pPr>
+    </w:p>
+    <w:p>
+      <w:pPr>
+        <w:rPr>
+          <w:i/>
+          <w:iCs/>
+        </w:rPr>
+      </w:pPr>
+    </w:p>
+    <w:p>
+      <w:pPr>
+        <w:rPr>
+          <w:i/>
+          <w:iCs/>
+        </w:rPr>
+      </w:pPr>
+    </w:p>
+    <w:p>
+      <w:pPr>
+        <w:rPr>
+          <w:i/>
+          <w:iCs/>
+        </w:rPr>
+      </w:pPr>
+      <w:r>
+        <w:rPr>
+          <w:i/>
+          <w:iCs/>
+        </w:rPr>
         <w:t xml:space="preserve">Herramientas/aplicaciones utilizadas: MySQL </w:t>
       </w:r>
       <w:proofErr w:type="spellStart"/>
@@ -20217,6 +20255,7 @@
   <w:style w:type="character" w:default="1" w:styleId="Fuentedeprrafopredeter">
     <w:name w:val="Default Paragraph Font"/>
     <w:uiPriority w:val="1"/>
+    <w:semiHidden/>
     <w:unhideWhenUsed/>
   </w:style>
   <w:style w:type="table" w:default="1" w:styleId="Tablanormal">

</xml_diff>